<commit_message>
test intégration version finale
</commit_message>
<xml_diff>
--- a/documentation/Journal de Bord.docx
+++ b/documentation/Journal de Bord.docx
@@ -29,7 +29,7 @@
         <w:t>Fin : 1</w:t>
       </w:r>
       <w:r>
-        <w:t>4</w:t>
+        <w:t>8</w:t>
       </w:r>
       <w:r>
         <w:t>/03/2022</w:t>
@@ -204,7 +204,10 @@
         </w:numPr>
       </w:pPr>
       <w:r>
-        <w:t>Suite et fin code HTML</w:t>
+        <w:t>Reprise de détails du</w:t>
+      </w:r>
+      <w:r>
+        <w:t xml:space="preserve"> code HTML</w:t>
       </w:r>
     </w:p>
     <w:p>
@@ -264,31 +267,144 @@
         </w:numPr>
       </w:pPr>
       <w:r>
-        <w:t>Nettoyage du code (allègement du code Js, suppression de répétitions CSS)</w:t>
-      </w:r>
-    </w:p>
-    <w:p>
-      <w:pPr>
-        <w:pStyle w:val="Paragraphedeliste"/>
-        <w:numPr>
-          <w:ilvl w:val="0"/>
-          <w:numId w:val="1"/>
-        </w:numPr>
-      </w:pPr>
-      <w:r>
-        <w:t>Finalisation du responsive design</w:t>
-      </w:r>
-    </w:p>
-    <w:p>
-      <w:pPr>
-        <w:pStyle w:val="Paragraphedeliste"/>
-        <w:numPr>
-          <w:ilvl w:val="0"/>
-          <w:numId w:val="1"/>
-        </w:numPr>
-      </w:pPr>
-      <w:r>
-        <w:t>Fin de la rédaction du journal de bord</w:t>
+        <w:t>Suite de la mise en place des effets CSS Js</w:t>
+      </w:r>
+    </w:p>
+    <w:p/>
+    <w:p>
+      <w:r>
+        <w:t>15/05/2022</w:t>
+      </w:r>
+    </w:p>
+    <w:p>
+      <w:pPr>
+        <w:pStyle w:val="Paragraphedeliste"/>
+        <w:numPr>
+          <w:ilvl w:val="0"/>
+          <w:numId w:val="1"/>
+        </w:numPr>
+      </w:pPr>
+      <w:r>
+        <w:t>Solution trouvée pour le problème d’affichage de l’arrière-plan de menu</w:t>
+      </w:r>
+    </w:p>
+    <w:p>
+      <w:pPr>
+        <w:pStyle w:val="Paragraphedeliste"/>
+        <w:numPr>
+          <w:ilvl w:val="0"/>
+          <w:numId w:val="1"/>
+        </w:numPr>
+      </w:pPr>
+      <w:r>
+        <w:t>Ajout du code HTML CSS pour l’affichage du menu en responsive (changement d’endroit pour les icones social media)</w:t>
+      </w:r>
+    </w:p>
+    <w:p>
+      <w:pPr>
+        <w:pStyle w:val="Paragraphedeliste"/>
+      </w:pPr>
+    </w:p>
+    <w:p>
+      <w:r>
+        <w:t>16/03/2022</w:t>
+      </w:r>
+    </w:p>
+    <w:p>
+      <w:pPr>
+        <w:pStyle w:val="Paragraphedeliste"/>
+        <w:numPr>
+          <w:ilvl w:val="0"/>
+          <w:numId w:val="1"/>
+        </w:numPr>
+      </w:pPr>
+      <w:r>
+        <w:t>Nettoyage d</w:t>
+      </w:r>
+      <w:r>
+        <w:t xml:space="preserve">u </w:t>
+      </w:r>
+      <w:r>
+        <w:t>code inutilisé</w:t>
+      </w:r>
+    </w:p>
+    <w:p>
+      <w:pPr>
+        <w:pStyle w:val="Paragraphedeliste"/>
+      </w:pPr>
+    </w:p>
+    <w:p>
+      <w:pPr>
+        <w:pStyle w:val="Paragraphedeliste"/>
+      </w:pPr>
+    </w:p>
+    <w:p>
+      <w:pPr>
+        <w:pStyle w:val="Paragraphedeliste"/>
+      </w:pPr>
+    </w:p>
+    <w:p>
+      <w:r>
+        <w:lastRenderedPageBreak/>
+        <w:t>17/03/2022</w:t>
+      </w:r>
+    </w:p>
+    <w:p>
+      <w:pPr>
+        <w:pStyle w:val="Paragraphedeliste"/>
+        <w:numPr>
+          <w:ilvl w:val="0"/>
+          <w:numId w:val="1"/>
+        </w:numPr>
+      </w:pPr>
+      <w:r>
+        <w:t>Finalisation du projet</w:t>
+      </w:r>
+    </w:p>
+    <w:p>
+      <w:pPr>
+        <w:pStyle w:val="Paragraphedeliste"/>
+        <w:numPr>
+          <w:ilvl w:val="0"/>
+          <w:numId w:val="1"/>
+        </w:numPr>
+      </w:pPr>
+      <w:r>
+        <w:t>Rédaction de la documentation</w:t>
+      </w:r>
+    </w:p>
+    <w:p>
+      <w:pPr>
+        <w:pStyle w:val="Paragraphedeliste"/>
+      </w:pPr>
+    </w:p>
+    <w:p>
+      <w:r>
+        <w:t>18/03/2022</w:t>
+      </w:r>
+    </w:p>
+    <w:p>
+      <w:pPr>
+        <w:pStyle w:val="Paragraphedeliste"/>
+        <w:numPr>
+          <w:ilvl w:val="0"/>
+          <w:numId w:val="1"/>
+        </w:numPr>
+      </w:pPr>
+      <w:r>
+        <w:t>Upload du projet sur GitHub</w:t>
+      </w:r>
+    </w:p>
+    <w:p>
+      <w:pPr>
+        <w:pStyle w:val="Paragraphedeliste"/>
+        <w:numPr>
+          <w:ilvl w:val="0"/>
+          <w:numId w:val="1"/>
+        </w:numPr>
+      </w:pPr>
+      <w:r>
+        <w:t>Envoi du mail à l’agence Cosa Vostra</w:t>
       </w:r>
     </w:p>
     <w:p/>
@@ -315,103 +431,121 @@
         </w:numPr>
       </w:pPr>
       <w:r>
-        <w:t>Problème de design au 1</w:t>
+        <w:t xml:space="preserve">Les effets Js sont réduits à leur minimum faute de temps pour les étudier (background progressif du menu, scroll asymétrique, effet de </w:t>
+      </w:r>
+      <w:r>
+        <w:t>chargement</w:t>
+      </w:r>
+      <w:r>
+        <w:t xml:space="preserve"> infini sur le logo Hey en bas de page, changement de couleur des PNG avec le hover)</w:t>
+      </w:r>
+    </w:p>
+    <w:p>
+      <w:pPr>
+        <w:pStyle w:val="Paragraphedeliste"/>
+      </w:pPr>
+    </w:p>
+    <w:p>
+      <w:pPr>
+        <w:pStyle w:val="Paragraphedeliste"/>
+        <w:numPr>
+          <w:ilvl w:val="0"/>
+          <w:numId w:val="1"/>
+        </w:numPr>
+      </w:pPr>
+      <w:r>
+        <w:t>La mise en place des différentes div en 1</w:t>
       </w:r>
       <w:r>
         <w:rPr>
           <w:vertAlign w:val="superscript"/>
         </w:rPr>
-        <w:t>er</w:t>
-      </w:r>
-      <w:r>
-        <w:t xml:space="preserve"> jour, reprise tardive du code pour corriger au mieux le menu</w:t>
-      </w:r>
-    </w:p>
-    <w:p>
-      <w:pPr>
-        <w:pStyle w:val="Paragraphedeliste"/>
-        <w:numPr>
-          <w:ilvl w:val="0"/>
-          <w:numId w:val="1"/>
-        </w:numPr>
-      </w:pPr>
-      <w:r>
-        <w:t>Effets Javascript absents dus à un manque de temps et de connaissance</w:t>
-      </w:r>
-    </w:p>
-    <w:p>
-      <w:pPr>
-        <w:pStyle w:val="Paragraphedeliste"/>
-        <w:numPr>
-          <w:ilvl w:val="0"/>
-          <w:numId w:val="1"/>
-        </w:numPr>
-      </w:pPr>
-      <w:r>
-        <w:t xml:space="preserve">La newsletter est en position fixe sur le footer pour un problème de responsive sur la </w:t>
-      </w:r>
-      <w:r>
-        <w:t>largeur de l’écran</w:t>
-      </w:r>
-    </w:p>
-    <w:p>
-      <w:pPr>
-        <w:pStyle w:val="Paragraphedeliste"/>
-        <w:numPr>
-          <w:ilvl w:val="0"/>
-          <w:numId w:val="1"/>
-        </w:numPr>
-      </w:pPr>
-      <w:r>
-        <w:t xml:space="preserve">Manque d’implémentation des </w:t>
-      </w:r>
-      <w:r>
-        <w:t>icones de main et des effets d’icones par manque de temps</w:t>
-      </w:r>
-    </w:p>
-    <w:p/>
-    <w:p>
-      <w:r>
-        <w:lastRenderedPageBreak/>
-        <w:t>Le délai que vous m’aviez donné allait jusqu’au vendredi 18 mars étant donné que j’étais sensé commencer les cours ce lundi. Or, vendredi, il y a eu un changement et suite à la non signature d’une entreprise pour réaliser mon alternance, l’école a décalé ma formation à la session du 13 Juin 2022.</w:t>
-      </w:r>
-    </w:p>
-    <w:p>
-      <w:r>
-        <w:t>J’ai donc décidé de respecter le 1</w:t>
+        <w:t>ère</w:t>
+      </w:r>
+      <w:r>
+        <w:t xml:space="preserve"> lecture n’a plus grand-chose à voir avec la version finale. C’est surtout dû au responsive design qui a remis en cause ma 1</w:t>
       </w:r>
       <w:r>
         <w:rPr>
           <w:vertAlign w:val="superscript"/>
         </w:rPr>
-        <w:t>er</w:t>
-      </w:r>
-      <w:r>
-        <w:t xml:space="preserve"> délai qu’Amal Chaari m’avez donné pendant notre entretien, qui était de 5 jours. (Vendredi 11/03 jusqu’au mardi 14/03).</w:t>
-      </w:r>
-    </w:p>
-    <w:p/>
-    <w:p>
-      <w:r>
-        <w:t>Je suis toujours grandement intéressé par la possibilité de me professionnaliser dans le domaine du codage, et vous renouvelle donc par la présente mon envie de continuer avec votre agence</w:t>
-      </w:r>
-      <w:r>
-        <w:t>.</w:t>
-      </w:r>
-    </w:p>
-    <w:p/>
-    <w:p>
-      <w:r>
-        <w:t>J’aimerais avoir un rendez-vous avec vous à l’agence de Bordeaux ou avec Amal Chaari en Visio afin de discuter d’une possible future collaboration.</w:t>
-      </w:r>
-    </w:p>
-    <w:p/>
-    <w:p>
-      <w:r>
-        <w:t xml:space="preserve">Ce test s’est révélé plus ardu qu’escompté mais cela a été un plaisir de me confronter à un exercice d’intégration intéressant. </w:t>
-      </w:r>
-      <w:r>
-        <w:t>La finition du projet plus légère que celle de la vidéo de démonstration, mais j’ai préféré me concentrer sur le fait d’avoir le rendu le plus propre possible.</w:t>
+        <w:t>ère</w:t>
+      </w:r>
+      <w:r>
+        <w:t xml:space="preserve"> lecture</w:t>
+      </w:r>
+    </w:p>
+    <w:p>
+      <w:pPr>
+        <w:pStyle w:val="Paragraphedeliste"/>
+      </w:pPr>
+    </w:p>
+    <w:p>
+      <w:pPr>
+        <w:pStyle w:val="Paragraphedeliste"/>
+      </w:pPr>
+    </w:p>
+    <w:p>
+      <w:pPr>
+        <w:rPr>
+          <w:u w:val="single"/>
+        </w:rPr>
+      </w:pPr>
+      <w:r>
+        <w:rPr>
+          <w:u w:val="single"/>
+        </w:rPr>
+        <w:t>Solutions apportées :</w:t>
+      </w:r>
+    </w:p>
+    <w:p>
+      <w:pPr>
+        <w:rPr>
+          <w:u w:val="single"/>
+        </w:rPr>
+      </w:pPr>
+    </w:p>
+    <w:p>
+      <w:pPr>
+        <w:pStyle w:val="Paragraphedeliste"/>
+        <w:numPr>
+          <w:ilvl w:val="0"/>
+          <w:numId w:val="1"/>
+        </w:numPr>
+        <w:rPr>
+          <w:u w:val="single"/>
+        </w:rPr>
+      </w:pPr>
+      <w:r>
+        <w:t>Effets JavaScript réduits au plus simple afin d’avoir un rendu propre et fonctionnel</w:t>
+      </w:r>
+    </w:p>
+    <w:p>
+      <w:pPr>
+        <w:rPr>
+          <w:u w:val="single"/>
+        </w:rPr>
+      </w:pPr>
+    </w:p>
+    <w:p>
+      <w:pPr>
+        <w:pStyle w:val="Paragraphedeliste"/>
+        <w:numPr>
+          <w:ilvl w:val="0"/>
+          <w:numId w:val="1"/>
+        </w:numPr>
+        <w:rPr>
+          <w:u w:val="single"/>
+        </w:rPr>
+      </w:pPr>
+      <w:r>
+        <w:t xml:space="preserve">Refonte du code HTML afin de faciliter </w:t>
+      </w:r>
+      <w:r>
+        <w:t>les différents rendus</w:t>
+      </w:r>
+      <w:r>
+        <w:t xml:space="preserve"> en responsive</w:t>
       </w:r>
     </w:p>
     <w:sectPr>

</xml_diff>